<commit_message>
Nu skakar medlemmar bilder och kontakt.php är mer byggd för framtidens saker
</commit_message>
<xml_diff>
--- a/test/Dokumentation.docx
+++ b/test/Dokumentation.docx
@@ -10,13 +10,31 @@
           <w:sz w:val="44"/>
         </w:rPr>
       </w:pPr>
+      <w:proofErr w:type="spellStart"/>
       <w:r>
         <w:rPr>
           <w:b/>
           <w:sz w:val="44"/>
         </w:rPr>
-        <w:t>Runez rock hemsida</w:t>
-      </w:r>
+        <w:t>Runez</w:t>
+      </w:r>
+      <w:proofErr w:type="spellEnd"/>
+      <w:r>
+        <w:rPr>
+          <w:b/>
+          <w:sz w:val="44"/>
+        </w:rPr>
+        <w:t xml:space="preserve"> </w:t>
+      </w:r>
+      <w:proofErr w:type="gramStart"/>
+      <w:r>
+        <w:rPr>
+          <w:b/>
+          <w:sz w:val="44"/>
+        </w:rPr>
+        <w:t>rock hemsida</w:t>
+      </w:r>
+      <w:proofErr w:type="gramEnd"/>
     </w:p>
     <w:p>
       <w:pPr>
@@ -40,7 +58,19 @@
         <w:rPr>
           <w:sz w:val="30"/>
         </w:rPr>
-        <w:t xml:space="preserve"> ska fungera som en bra plats att få lära känna bandet och veta vilka som spelar vad, och att kunna se kontakt informationen på ett enkelt sät</w:t>
+        <w:t xml:space="preserve"> ska fungera som en bra plats att få lära känna bandet och veta vilka som spelar vad, och att kunna se </w:t>
+      </w:r>
+      <w:r>
+        <w:rPr>
+          <w:sz w:val="30"/>
+        </w:rPr>
+        <w:t>kontaktinformationen</w:t>
+      </w:r>
+      <w:r>
+        <w:rPr>
+          <w:sz w:val="30"/>
+        </w:rPr>
+        <w:t xml:space="preserve"> på ett enkelt sät</w:t>
       </w:r>
       <w:r>
         <w:rPr>
@@ -72,7 +102,35 @@
         <w:rPr>
           <w:sz w:val="30"/>
         </w:rPr>
-        <w:t>Det var ett litet problem med att det inte gick att få allt centrerat med det tillslut med att jag satte allt i en container som sträckte över hela sidan (100%) och att den hade text-align: center, medans allt innehåll har en bredd på ~75%.</w:t>
+        <w:t>Det var ett litet problem med att det inte gick att få allt centrerat med det tillslut med att jag satte allt i en container som sträckte över hela sidan (100%) och att den hade text-</w:t>
+      </w:r>
+      <w:proofErr w:type="spellStart"/>
+      <w:r>
+        <w:rPr>
+          <w:sz w:val="30"/>
+        </w:rPr>
+        <w:t>align</w:t>
+      </w:r>
+      <w:proofErr w:type="spellEnd"/>
+      <w:r>
+        <w:rPr>
+          <w:sz w:val="30"/>
+        </w:rPr>
+        <w:t xml:space="preserve">: center, </w:t>
+      </w:r>
+      <w:proofErr w:type="gramStart"/>
+      <w:r>
+        <w:rPr>
+          <w:sz w:val="30"/>
+        </w:rPr>
+        <w:t>medans</w:t>
+      </w:r>
+      <w:proofErr w:type="gramEnd"/>
+      <w:r>
+        <w:rPr>
+          <w:sz w:val="30"/>
+        </w:rPr>
+        <w:t xml:space="preserve"> allt innehåll har en bredd på ~75%.</w:t>
       </w:r>
     </w:p>
     <w:p>
@@ -85,8 +143,72 @@
         <w:rPr>
           <w:sz w:val="30"/>
         </w:rPr>
-        <w:t>Att göra den lätt tillgänglig för de som kanske inte har html, css, JS, php kunskaper. Med hjälp av Stack overflow så fixade jag ett .txt fil som lästes upp på index.php</w:t>
-      </w:r>
+        <w:t xml:space="preserve">Att göra den lätt tillgänglig för de som kanske inte har html, </w:t>
+      </w:r>
+      <w:proofErr w:type="spellStart"/>
+      <w:r>
+        <w:rPr>
+          <w:sz w:val="30"/>
+        </w:rPr>
+        <w:t>css</w:t>
+      </w:r>
+      <w:proofErr w:type="spellEnd"/>
+      <w:r>
+        <w:rPr>
+          <w:sz w:val="30"/>
+        </w:rPr>
+        <w:t xml:space="preserve">, JS, </w:t>
+      </w:r>
+      <w:proofErr w:type="spellStart"/>
+      <w:r>
+        <w:rPr>
+          <w:sz w:val="30"/>
+        </w:rPr>
+        <w:t>php</w:t>
+      </w:r>
+      <w:proofErr w:type="spellEnd"/>
+      <w:r>
+        <w:rPr>
+          <w:sz w:val="30"/>
+        </w:rPr>
+        <w:t xml:space="preserve"> kunskaper. Med hjälp av Stack </w:t>
+      </w:r>
+      <w:proofErr w:type="spellStart"/>
+      <w:r>
+        <w:rPr>
+          <w:sz w:val="30"/>
+        </w:rPr>
+        <w:t>overflow</w:t>
+      </w:r>
+      <w:proofErr w:type="spellEnd"/>
+      <w:r>
+        <w:rPr>
+          <w:sz w:val="30"/>
+        </w:rPr>
+        <w:t xml:space="preserve"> så fixade jag ett .</w:t>
+      </w:r>
+      <w:proofErr w:type="spellStart"/>
+      <w:r>
+        <w:rPr>
+          <w:sz w:val="30"/>
+        </w:rPr>
+        <w:t>txt</w:t>
+      </w:r>
+      <w:proofErr w:type="spellEnd"/>
+      <w:r>
+        <w:rPr>
+          <w:sz w:val="30"/>
+        </w:rPr>
+        <w:t xml:space="preserve"> fil som lästes upp på </w:t>
+      </w:r>
+      <w:proofErr w:type="spellStart"/>
+      <w:r>
+        <w:rPr>
+          <w:sz w:val="30"/>
+        </w:rPr>
+        <w:t>index.php</w:t>
+      </w:r>
+      <w:proofErr w:type="spellEnd"/>
       <w:r>
         <w:rPr>
           <w:sz w:val="30"/>
@@ -104,7 +226,19 @@
         <w:rPr>
           <w:sz w:val="30"/>
         </w:rPr>
-        <w:t>En enkel medlems lista med varannan höger och vänster, löstes med hjälp av lite mer containrar som håller fast allt.</w:t>
+        <w:t xml:space="preserve">En enkel </w:t>
+      </w:r>
+      <w:r>
+        <w:rPr>
+          <w:sz w:val="30"/>
+        </w:rPr>
+        <w:t>medlemslista</w:t>
+      </w:r>
+      <w:r>
+        <w:rPr>
+          <w:sz w:val="30"/>
+        </w:rPr>
+        <w:t xml:space="preserve"> med varannan höger och vänster, löstes med hjälp av lite mer containrar som håller fast allt.</w:t>
       </w:r>
     </w:p>
     <w:p>
@@ -130,6 +264,55 @@
           <w:sz w:val="30"/>
         </w:rPr>
         <w:t>.</w:t>
+      </w:r>
+    </w:p>
+    <w:p>
+      <w:pPr>
+        <w:rPr>
+          <w:sz w:val="30"/>
+        </w:rPr>
+      </w:pPr>
+      <w:r>
+        <w:rPr>
+          <w:sz w:val="30"/>
+        </w:rPr>
+        <w:t xml:space="preserve">Vill skaffa när man hovrar över ett element så skakar det hittade denna sida som ger ut det: </w:t>
+      </w:r>
+      <w:hyperlink r:id="rId4" w:history="1">
+        <w:r>
+          <w:rPr>
+            <w:rStyle w:val="Hyperlnk"/>
+            <w:sz w:val="30"/>
+          </w:rPr>
+          <w:t>https://elrumordelaluz.github.io/csshake</w:t>
+        </w:r>
+        <w:r>
+          <w:rPr>
+            <w:rStyle w:val="Hyperlnk"/>
+            <w:sz w:val="30"/>
+          </w:rPr>
+          <w:t>/</w:t>
+        </w:r>
+      </w:hyperlink>
+      <w:r>
+        <w:rPr>
+          <w:sz w:val="30"/>
+        </w:rPr>
+        <w:t xml:space="preserve"> hur man använder finns på hemsidan och jag la till en länk från </w:t>
+      </w:r>
+      <w:proofErr w:type="spellStart"/>
+      <w:r>
+        <w:rPr>
+          <w:sz w:val="30"/>
+        </w:rPr>
+        <w:t>medlemmar.php</w:t>
+      </w:r>
+      <w:proofErr w:type="spellEnd"/>
+      <w:r>
+        <w:rPr>
+          <w:sz w:val="30"/>
+        </w:rPr>
+        <w:t xml:space="preserve"> till hela shake paketet.</w:t>
       </w:r>
       <w:bookmarkStart w:id="0" w:name="_GoBack"/>
       <w:bookmarkEnd w:id="0"/>
@@ -569,6 +752,29 @@
     <w:semiHidden/>
     <w:unhideWhenUsed/>
   </w:style>
+  <w:style w:type="character" w:styleId="Hyperlnk">
+    <w:name w:val="Hyperlink"/>
+    <w:basedOn w:val="Standardstycketeckensnitt"/>
+    <w:uiPriority w:val="99"/>
+    <w:unhideWhenUsed/>
+    <w:rsid w:val="00544292"/>
+    <w:rPr>
+      <w:color w:val="0563C1" w:themeColor="hyperlink"/>
+      <w:u w:val="single"/>
+    </w:rPr>
+  </w:style>
+  <w:style w:type="character" w:styleId="Olstomnmnande">
+    <w:name w:val="Unresolved Mention"/>
+    <w:basedOn w:val="Standardstycketeckensnitt"/>
+    <w:uiPriority w:val="99"/>
+    <w:semiHidden/>
+    <w:unhideWhenUsed/>
+    <w:rsid w:val="00544292"/>
+    <w:rPr>
+      <w:color w:val="605E5C"/>
+      <w:shd w:val="clear" w:color="auto" w:fill="E1DFDD"/>
+    </w:rPr>
+  </w:style>
 </w:styles>
 </file>
 

</xml_diff>